<commit_message>
update docs for human reader
</commit_message>
<xml_diff>
--- a/data/docs/Group_1.docx
+++ b/data/docs/Group_1.docx
@@ -14,7 +14,7 @@
       <w:r>
         <w:drawing>
           <wp:inline xmlns:a="http://schemas.openxmlformats.org/drawingml/2006/main" xmlns:pic="http://schemas.openxmlformats.org/drawingml/2006/picture">
-            <wp:extent cx="4572000" cy="2272632"/>
+            <wp:extent cx="4572000" cy="2268651"/>
             <wp:docPr id="1" name="Picture 1"/>
             <wp:cNvGraphicFramePr>
               <a:graphicFrameLocks noChangeAspect="1"/>
@@ -23,7 +23,7 @@
               <a:graphicData uri="http://schemas.openxmlformats.org/drawingml/2006/picture">
                 <pic:pic>
                   <pic:nvPicPr>
-                    <pic:cNvPr id="0" name="case2_image4.png"/>
+                    <pic:cNvPr id="0" name="case3_image2.png"/>
                     <pic:cNvPicPr/>
                   </pic:nvPicPr>
                   <pic:blipFill>
@@ -35,7 +35,7 @@
                   <pic:spPr>
                     <a:xfrm>
                       <a:off x="0" y="0"/>
-                      <a:ext cx="4572000" cy="2272632"/>
+                      <a:ext cx="4572000" cy="2268651"/>
                     </a:xfrm>
                     <a:prstGeom prst="rect"/>
                   </pic:spPr>
@@ -74,7 +74,7 @@
               <a:graphicData uri="http://schemas.openxmlformats.org/drawingml/2006/picture">
                 <pic:pic>
                   <pic:nvPicPr>
-                    <pic:cNvPr id="0" name="case3_image3.png"/>
+                    <pic:cNvPr id="0" name="case4_image5.png"/>
                     <pic:cNvPicPr/>
                   </pic:nvPicPr>
                   <pic:blipFill>
@@ -116,7 +116,7 @@
       <w:r>
         <w:drawing>
           <wp:inline xmlns:a="http://schemas.openxmlformats.org/drawingml/2006/main" xmlns:pic="http://schemas.openxmlformats.org/drawingml/2006/picture">
-            <wp:extent cx="4572000" cy="2269977"/>
+            <wp:extent cx="4572000" cy="2268651"/>
             <wp:docPr id="3" name="Picture 3"/>
             <wp:cNvGraphicFramePr>
               <a:graphicFrameLocks noChangeAspect="1"/>
@@ -125,7 +125,7 @@
               <a:graphicData uri="http://schemas.openxmlformats.org/drawingml/2006/picture">
                 <pic:pic>
                   <pic:nvPicPr>
-                    <pic:cNvPr id="0" name="case5_image2.png"/>
+                    <pic:cNvPr id="0" name="case4_image1.png"/>
                     <pic:cNvPicPr/>
                   </pic:nvPicPr>
                   <pic:blipFill>
@@ -137,7 +137,7 @@
                   <pic:spPr>
                     <a:xfrm>
                       <a:off x="0" y="0"/>
-                      <a:ext cx="4572000" cy="2269977"/>
+                      <a:ext cx="4572000" cy="2268651"/>
                     </a:xfrm>
                     <a:prstGeom prst="rect"/>
                   </pic:spPr>
@@ -167,7 +167,7 @@
       <w:r>
         <w:drawing>
           <wp:inline xmlns:a="http://schemas.openxmlformats.org/drawingml/2006/main" xmlns:pic="http://schemas.openxmlformats.org/drawingml/2006/picture">
-            <wp:extent cx="4572000" cy="2269977"/>
+            <wp:extent cx="4572000" cy="2272632"/>
             <wp:docPr id="4" name="Picture 4"/>
             <wp:cNvGraphicFramePr>
               <a:graphicFrameLocks noChangeAspect="1"/>
@@ -176,7 +176,7 @@
               <a:graphicData uri="http://schemas.openxmlformats.org/drawingml/2006/picture">
                 <pic:pic>
                   <pic:nvPicPr>
-                    <pic:cNvPr id="0" name="case3_image1.png"/>
+                    <pic:cNvPr id="0" name="case3_image4.png"/>
                     <pic:cNvPicPr/>
                   </pic:nvPicPr>
                   <pic:blipFill>
@@ -188,7 +188,7 @@
                   <pic:spPr>
                     <a:xfrm>
                       <a:off x="0" y="0"/>
-                      <a:ext cx="4572000" cy="2269977"/>
+                      <a:ext cx="4572000" cy="2272632"/>
                     </a:xfrm>
                     <a:prstGeom prst="rect"/>
                   </pic:spPr>
@@ -218,7 +218,7 @@
       <w:r>
         <w:drawing>
           <wp:inline xmlns:a="http://schemas.openxmlformats.org/drawingml/2006/main" xmlns:pic="http://schemas.openxmlformats.org/drawingml/2006/picture">
-            <wp:extent cx="4572000" cy="2269977"/>
+            <wp:extent cx="4572000" cy="2268651"/>
             <wp:docPr id="5" name="Picture 5"/>
             <wp:cNvGraphicFramePr>
               <a:graphicFrameLocks noChangeAspect="1"/>
@@ -227,7 +227,7 @@
               <a:graphicData uri="http://schemas.openxmlformats.org/drawingml/2006/picture">
                 <pic:pic>
                   <pic:nvPicPr>
-                    <pic:cNvPr id="0" name="case5_image4.png"/>
+                    <pic:cNvPr id="0" name="case1_image1.png"/>
                     <pic:cNvPicPr/>
                   </pic:nvPicPr>
                   <pic:blipFill>
@@ -239,7 +239,7 @@
                   <pic:spPr>
                     <a:xfrm>
                       <a:off x="0" y="0"/>
-                      <a:ext cx="4572000" cy="2269977"/>
+                      <a:ext cx="4572000" cy="2268651"/>
                     </a:xfrm>
                     <a:prstGeom prst="rect"/>
                   </pic:spPr>
@@ -278,7 +278,7 @@
               <a:graphicData uri="http://schemas.openxmlformats.org/drawingml/2006/picture">
                 <pic:pic>
                   <pic:nvPicPr>
-                    <pic:cNvPr id="0" name="case1_image5.png"/>
+                    <pic:cNvPr id="0" name="case2_image5.png"/>
                     <pic:cNvPicPr/>
                   </pic:nvPicPr>
                   <pic:blipFill>
@@ -320,7 +320,7 @@
       <w:r>
         <w:drawing>
           <wp:inline xmlns:a="http://schemas.openxmlformats.org/drawingml/2006/main" xmlns:pic="http://schemas.openxmlformats.org/drawingml/2006/picture">
-            <wp:extent cx="4572000" cy="2269977"/>
+            <wp:extent cx="4572000" cy="2272632"/>
             <wp:docPr id="7" name="Picture 7"/>
             <wp:cNvGraphicFramePr>
               <a:graphicFrameLocks noChangeAspect="1"/>
@@ -329,7 +329,7 @@
               <a:graphicData uri="http://schemas.openxmlformats.org/drawingml/2006/picture">
                 <pic:pic>
                   <pic:nvPicPr>
-                    <pic:cNvPr id="0" name="case1_image8.png"/>
+                    <pic:cNvPr id="0" name="case2_image4.png"/>
                     <pic:cNvPicPr/>
                   </pic:nvPicPr>
                   <pic:blipFill>
@@ -341,7 +341,7 @@
                   <pic:spPr>
                     <a:xfrm>
                       <a:off x="0" y="0"/>
-                      <a:ext cx="4572000" cy="2269977"/>
+                      <a:ext cx="4572000" cy="2272632"/>
                     </a:xfrm>
                     <a:prstGeom prst="rect"/>
                   </pic:spPr>
@@ -380,7 +380,7 @@
               <a:graphicData uri="http://schemas.openxmlformats.org/drawingml/2006/picture">
                 <pic:pic>
                   <pic:nvPicPr>
-                    <pic:cNvPr id="0" name="case4_image2.png"/>
+                    <pic:cNvPr id="0" name="case4_image3.png"/>
                     <pic:cNvPicPr/>
                   </pic:nvPicPr>
                   <pic:blipFill>
@@ -422,7 +422,7 @@
       <w:r>
         <w:drawing>
           <wp:inline xmlns:a="http://schemas.openxmlformats.org/drawingml/2006/main" xmlns:pic="http://schemas.openxmlformats.org/drawingml/2006/picture">
-            <wp:extent cx="4572000" cy="2269977"/>
+            <wp:extent cx="4572000" cy="2268651"/>
             <wp:docPr id="9" name="Picture 9"/>
             <wp:cNvGraphicFramePr>
               <a:graphicFrameLocks noChangeAspect="1"/>
@@ -431,7 +431,7 @@
               <a:graphicData uri="http://schemas.openxmlformats.org/drawingml/2006/picture">
                 <pic:pic>
                   <pic:nvPicPr>
-                    <pic:cNvPr id="0" name="case3_image2.png"/>
+                    <pic:cNvPr id="0" name="case5_image3.png"/>
                     <pic:cNvPicPr/>
                   </pic:nvPicPr>
                   <pic:blipFill>
@@ -443,7 +443,7 @@
                   <pic:spPr>
                     <a:xfrm>
                       <a:off x="0" y="0"/>
-                      <a:ext cx="4572000" cy="2269977"/>
+                      <a:ext cx="4572000" cy="2268651"/>
                     </a:xfrm>
                     <a:prstGeom prst="rect"/>
                   </pic:spPr>
@@ -482,7 +482,7 @@
               <a:graphicData uri="http://schemas.openxmlformats.org/drawingml/2006/picture">
                 <pic:pic>
                   <pic:nvPicPr>
-                    <pic:cNvPr id="0" name="case4_image8.png"/>
+                    <pic:cNvPr id="0" name="case1_image7.png"/>
                     <pic:cNvPicPr/>
                   </pic:nvPicPr>
                   <pic:blipFill>

</xml_diff>